<commit_message>
nmv 27 08 2022
</commit_message>
<xml_diff>
--- a/TS-Padam/TS-3.1/TS 3.1 Malayalam Pada Paatam Corrections.docx
+++ b/TS-Padam/TS-3.1/TS 3.1 Malayalam Pada Paatam Corrections.docx
@@ -65,9 +65,8 @@
           <w:szCs w:val="32"/>
           <w:u w:val="single"/>
         </w:rPr>
-        <w:t xml:space="preserve"> – TS 3.1 Malayalam corrections – Observed </w:t>
+        <w:t xml:space="preserve"> – TS 3.1 Malayalam corrections – Observed till </w:t>
       </w:r>
-      <w:proofErr w:type="gramStart"/>
       <w:r>
         <w:rPr>
           <w:b/>
@@ -76,20 +75,8 @@
           <w:szCs w:val="32"/>
           <w:u w:val="single"/>
         </w:rPr>
-        <w:t xml:space="preserve">till </w:t>
+        <w:t>30th Sep 2022</w:t>
       </w:r>
-      <w:r>
-        <w:rPr>
-          <w:b/>
-          <w:bCs/>
-          <w:sz w:val="32"/>
-          <w:szCs w:val="32"/>
-          <w:highlight w:val="red"/>
-          <w:u w:val="single"/>
-        </w:rPr>
-        <w:t>?????</w:t>
-      </w:r>
-      <w:proofErr w:type="gramEnd"/>
     </w:p>
     <w:p>
       <w:pPr>
@@ -259,7 +246,6 @@
               <w:rPr>
                 <w:rFonts w:eastAsia="Times New Roman" w:cs="Arial"/>
                 <w:b/>
-                <w:color w:val="FF0000"/>
                 <w:sz w:val="28"/>
                 <w:szCs w:val="28"/>
                 <w:lang w:eastAsia="en-IN" w:bidi="ml-IN"/>
@@ -269,20 +255,16 @@
               <w:rPr>
                 <w:rFonts w:eastAsia="Times New Roman" w:cs="Arial"/>
                 <w:b/>
-                <w:color w:val="FF0000"/>
                 <w:sz w:val="28"/>
                 <w:szCs w:val="28"/>
                 <w:lang w:eastAsia="en-IN" w:bidi="ml-IN"/>
               </w:rPr>
               <w:t>TS 3.1.1.4</w:t>
             </w:r>
-            <w:bookmarkStart w:id="0" w:name="_GoBack"/>
-            <w:bookmarkEnd w:id="0"/>
             <w:r>
               <w:rPr>
                 <w:rFonts w:eastAsia="Times New Roman" w:cs="Arial"/>
                 <w:b/>
-                <w:color w:val="FF0000"/>
                 <w:sz w:val="28"/>
                 <w:szCs w:val="28"/>
                 <w:lang w:eastAsia="en-IN" w:bidi="ml-IN"/>
@@ -294,7 +276,6 @@
               <w:rPr>
                 <w:rFonts w:eastAsia="Times New Roman" w:cs="Arial"/>
                 <w:b/>
-                <w:color w:val="FF0000"/>
                 <w:sz w:val="28"/>
                 <w:szCs w:val="28"/>
                 <w:lang w:eastAsia="en-IN" w:bidi="ml-IN"/>
@@ -306,7 +287,6 @@
               <w:rPr>
                 <w:rFonts w:eastAsia="Times New Roman" w:cs="Arial"/>
                 <w:b/>
-                <w:color w:val="FF0000"/>
                 <w:sz w:val="28"/>
                 <w:szCs w:val="28"/>
                 <w:lang w:eastAsia="en-IN" w:bidi="ml-IN"/>
@@ -326,7 +306,6 @@
               <w:rPr>
                 <w:rFonts w:eastAsia="Times New Roman" w:cs="Arial"/>
                 <w:b/>
-                <w:color w:val="FF0000"/>
                 <w:sz w:val="28"/>
                 <w:szCs w:val="28"/>
                 <w:lang w:eastAsia="en-IN" w:bidi="ml-IN"/>
@@ -337,7 +316,6 @@
               <w:rPr>
                 <w:rFonts w:eastAsia="Times New Roman" w:cs="Arial"/>
                 <w:b/>
-                <w:color w:val="FF0000"/>
                 <w:sz w:val="28"/>
                 <w:szCs w:val="28"/>
                 <w:lang w:eastAsia="en-IN" w:bidi="ml-IN"/>
@@ -349,7 +327,6 @@
               <w:rPr>
                 <w:rFonts w:eastAsia="Times New Roman" w:cs="Arial"/>
                 <w:b/>
-                <w:color w:val="FF0000"/>
                 <w:sz w:val="28"/>
                 <w:szCs w:val="28"/>
                 <w:lang w:eastAsia="en-IN" w:bidi="ml-IN"/>
@@ -379,7 +356,6 @@
               <w:rPr>
                 <w:rFonts w:eastAsia="Times New Roman" w:cs="Arial"/>
                 <w:b/>
-                <w:color w:val="FF0000"/>
                 <w:sz w:val="28"/>
                 <w:szCs w:val="28"/>
                 <w:lang w:eastAsia="en-IN" w:bidi="ml-IN"/>
@@ -391,7 +367,6 @@
               <w:rPr>
                 <w:rFonts w:eastAsia="Times New Roman" w:cs="Arial"/>
                 <w:b/>
-                <w:color w:val="FF0000"/>
                 <w:sz w:val="28"/>
                 <w:szCs w:val="28"/>
                 <w:lang w:eastAsia="en-IN" w:bidi="ml-IN"/>
@@ -1595,6 +1570,18 @@
           <w:u w:val="single"/>
         </w:rPr>
       </w:pPr>
+      <w:r>
+        <w:rPr>
+          <w:b/>
+          <w:bCs/>
+          <w:sz w:val="32"/>
+          <w:szCs w:val="32"/>
+          <w:u w:val="single"/>
+        </w:rPr>
+        <w:t>=============</w:t>
+      </w:r>
+      <w:bookmarkStart w:id="0" w:name="_GoBack"/>
+      <w:bookmarkEnd w:id="0"/>
     </w:p>
     <w:p>
       <w:pPr>
@@ -3436,10 +3423,7 @@
           <w:u w:val="single"/>
         </w:rPr>
       </w:pPr>
-    </w:p>
-    <w:p>
-      <w:pPr>
-        <w:jc w:val="center"/>
+      <w:r>
         <w:rPr>
           <w:b/>
           <w:bCs/>
@@ -3447,43 +3431,8 @@
           <w:szCs w:val="32"/>
           <w:u w:val="single"/>
         </w:rPr>
-      </w:pPr>
-    </w:p>
-    <w:p>
-      <w:pPr>
-        <w:jc w:val="center"/>
-        <w:rPr>
-          <w:b/>
-          <w:bCs/>
-          <w:sz w:val="32"/>
-          <w:szCs w:val="32"/>
-          <w:u w:val="single"/>
-        </w:rPr>
-      </w:pPr>
-    </w:p>
-    <w:p>
-      <w:pPr>
-        <w:jc w:val="center"/>
-        <w:rPr>
-          <w:b/>
-          <w:bCs/>
-          <w:sz w:val="32"/>
-          <w:szCs w:val="32"/>
-          <w:u w:val="single"/>
-        </w:rPr>
-      </w:pPr>
-    </w:p>
-    <w:p>
-      <w:pPr>
-        <w:jc w:val="center"/>
-        <w:rPr>
-          <w:b/>
-          <w:bCs/>
-          <w:sz w:val="32"/>
-          <w:szCs w:val="32"/>
-          <w:u w:val="single"/>
-        </w:rPr>
-      </w:pPr>
+        <w:t>============</w:t>
+      </w:r>
     </w:p>
     <w:p>
       <w:pPr>
@@ -3792,7 +3741,6 @@
                 <w:szCs w:val="28"/>
                 <w:lang w:eastAsia="en-IN" w:bidi="ml-IN"/>
               </w:rPr>
-              <w:lastRenderedPageBreak/>
               <w:t>TS</w:t>
             </w:r>
             <w:r>
@@ -4486,6 +4434,7 @@
                 <w:szCs w:val="28"/>
                 <w:lang w:eastAsia="en-IN" w:bidi="ml-IN"/>
               </w:rPr>
+              <w:lastRenderedPageBreak/>
               <w:t>TS</w:t>
             </w:r>
             <w:r>
@@ -6593,7 +6542,6 @@
                 <w:szCs w:val="28"/>
                 <w:lang w:eastAsia="en-IN" w:bidi="ml-IN"/>
               </w:rPr>
-              <w:lastRenderedPageBreak/>
               <w:t>TS</w:t>
             </w:r>
             <w:r>
@@ -6702,15 +6650,15 @@
               <w:spacing w:before="0" w:line="240" w:lineRule="auto"/>
               <w:rPr>
                 <w:rFonts w:ascii="BRH Malayalam Extra" w:eastAsia="Times New Roman" w:hAnsi="BRH Malayalam Extra" w:cs="BRH Malayalam Extra"/>
-                <w:sz w:val="40"/>
-                <w:szCs w:val="40"/>
-                <w:lang w:val="en-IN" w:eastAsia="en-IN"/>
-              </w:rPr>
-            </w:pPr>
-            <w:r>
-              <w:rPr>
-                <w:rFonts w:ascii="BRH Malayalam Extra" w:eastAsia="Times New Roman" w:hAnsi="BRH Malayalam Extra" w:cs="BRH Malayalam Extra"/>
-                <w:sz w:val="40"/>
+                <w:sz w:val="36"/>
+                <w:szCs w:val="40"/>
+                <w:lang w:val="en-IN" w:eastAsia="en-IN"/>
+              </w:rPr>
+            </w:pPr>
+            <w:r>
+              <w:rPr>
+                <w:rFonts w:ascii="BRH Malayalam Extra" w:eastAsia="Times New Roman" w:hAnsi="BRH Malayalam Extra" w:cs="BRH Malayalam Extra"/>
+                <w:sz w:val="36"/>
                 <w:szCs w:val="40"/>
                 <w:lang w:val="en-IN" w:eastAsia="en-IN"/>
               </w:rPr>
@@ -6729,7 +6677,7 @@
             <w:r>
               <w:rPr>
                 <w:rFonts w:ascii="BRH Malayalam Extra" w:eastAsia="Times New Roman" w:hAnsi="BRH Malayalam Extra" w:cs="BRH Malayalam Extra"/>
-                <w:sz w:val="40"/>
+                <w:sz w:val="36"/>
                 <w:szCs w:val="40"/>
                 <w:lang w:val="en-IN" w:eastAsia="en-IN"/>
               </w:rPr>
@@ -6738,17 +6686,17 @@
             <w:r>
               <w:rPr>
                 <w:rFonts w:ascii="BRH Malayalam Extra" w:eastAsia="Times New Roman" w:hAnsi="BRH Malayalam Extra" w:cs="BRH Malayalam Extra"/>
-                <w:sz w:val="34"/>
-                <w:szCs w:val="40"/>
-                <w:lang w:val="en-IN" w:eastAsia="en-IN"/>
-              </w:rPr>
-              <w:t>–</w:t>
-            </w:r>
-            <w:proofErr w:type="spellStart"/>
-            <w:r>
-              <w:rPr>
-                <w:rFonts w:ascii="BRH Malayalam Extra" w:eastAsia="Times New Roman" w:hAnsi="BRH Malayalam Extra" w:cs="BRH Malayalam Extra"/>
-                <w:sz w:val="40"/>
+                <w:sz w:val="32"/>
+                <w:szCs w:val="40"/>
+                <w:lang w:val="en-IN" w:eastAsia="en-IN"/>
+              </w:rPr>
+              <w:t>–</w:t>
+            </w:r>
+            <w:proofErr w:type="spellStart"/>
+            <w:r>
+              <w:rPr>
+                <w:rFonts w:ascii="BRH Malayalam Extra" w:eastAsia="Times New Roman" w:hAnsi="BRH Malayalam Extra" w:cs="BRH Malayalam Extra"/>
+                <w:sz w:val="36"/>
                 <w:szCs w:val="40"/>
                 <w:lang w:val="en-IN" w:eastAsia="en-IN"/>
               </w:rPr>
@@ -6758,17 +6706,17 @@
             <w:r>
               <w:rPr>
                 <w:rFonts w:ascii="BRH Malayalam Extra" w:eastAsia="Times New Roman" w:hAnsi="BRH Malayalam Extra" w:cs="BRH Malayalam Extra"/>
-                <w:sz w:val="34"/>
-                <w:szCs w:val="40"/>
-                <w:lang w:val="en-IN" w:eastAsia="en-IN"/>
-              </w:rPr>
-              <w:t>–</w:t>
-            </w:r>
-            <w:proofErr w:type="spellStart"/>
-            <w:r>
-              <w:rPr>
-                <w:rFonts w:ascii="BRH Malayalam Extra" w:eastAsia="Times New Roman" w:hAnsi="BRH Malayalam Extra" w:cs="BRH Malayalam Extra"/>
-                <w:sz w:val="40"/>
+                <w:sz w:val="32"/>
+                <w:szCs w:val="40"/>
+                <w:lang w:val="en-IN" w:eastAsia="en-IN"/>
+              </w:rPr>
+              <w:t>–</w:t>
+            </w:r>
+            <w:proofErr w:type="spellStart"/>
+            <w:r>
+              <w:rPr>
+                <w:rFonts w:ascii="BRH Malayalam Extra" w:eastAsia="Times New Roman" w:hAnsi="BRH Malayalam Extra" w:cs="BRH Malayalam Extra"/>
+                <w:sz w:val="36"/>
                 <w:szCs w:val="40"/>
                 <w:highlight w:val="yellow"/>
                 <w:lang w:val="en-IN" w:eastAsia="en-IN"/>
@@ -6778,7 +6726,7 @@
             <w:r>
               <w:rPr>
                 <w:rFonts w:ascii="BRH Malayalam Extra" w:eastAsia="Times New Roman" w:hAnsi="BRH Malayalam Extra" w:cs="BRH Malayalam Extra"/>
-                <w:sz w:val="40"/>
+                <w:sz w:val="36"/>
                 <w:szCs w:val="40"/>
                 <w:lang w:val="en-IN" w:eastAsia="en-IN"/>
               </w:rPr>
@@ -6788,7 +6736,7 @@
             <w:r>
               <w:rPr>
                 <w:rFonts w:ascii="BRH Malayalam Extra" w:eastAsia="Times New Roman" w:hAnsi="BRH Malayalam Extra" w:cs="BRH Malayalam Extra"/>
-                <w:sz w:val="40"/>
+                <w:sz w:val="36"/>
                 <w:szCs w:val="40"/>
                 <w:lang w:val="en-IN" w:eastAsia="en-IN"/>
               </w:rPr>
@@ -6797,16 +6745,16 @@
             <w:r>
               <w:rPr>
                 <w:rFonts w:ascii="BRH Malayalam Extra" w:eastAsia="Times New Roman" w:hAnsi="BRH Malayalam Extra" w:cs="BRH Malayalam Extra"/>
-                <w:sz w:val="34"/>
-                <w:szCs w:val="40"/>
-                <w:lang w:val="en-IN" w:eastAsia="en-IN"/>
-              </w:rPr>
-              <w:t>–</w:t>
-            </w:r>
-            <w:r>
-              <w:rPr>
-                <w:rFonts w:ascii="BRH Malayalam Extra" w:eastAsia="Times New Roman" w:hAnsi="BRH Malayalam Extra" w:cs="BRH Malayalam Extra"/>
-                <w:sz w:val="40"/>
+                <w:sz w:val="32"/>
+                <w:szCs w:val="40"/>
+                <w:lang w:val="en-IN" w:eastAsia="en-IN"/>
+              </w:rPr>
+              <w:t>–</w:t>
+            </w:r>
+            <w:r>
+              <w:rPr>
+                <w:rFonts w:ascii="BRH Malayalam Extra" w:eastAsia="Times New Roman" w:hAnsi="BRH Malayalam Extra" w:cs="BRH Malayalam Extra"/>
+                <w:sz w:val="36"/>
                 <w:szCs w:val="40"/>
                 <w:lang w:val="en-IN" w:eastAsia="en-IN"/>
               </w:rPr>
@@ -6816,7 +6764,7 @@
             <w:r>
               <w:rPr>
                 <w:rFonts w:ascii="BRH Malayalam Extra" w:eastAsia="Times New Roman" w:hAnsi="BRH Malayalam Extra" w:cs="BRH Malayalam Extra"/>
-                <w:sz w:val="40"/>
+                <w:sz w:val="36"/>
                 <w:szCs w:val="40"/>
                 <w:lang w:val="en-IN" w:eastAsia="en-IN"/>
               </w:rPr>
@@ -6826,7 +6774,7 @@
             <w:r>
               <w:rPr>
                 <w:rFonts w:ascii="BRH Malayalam Extra" w:eastAsia="Times New Roman" w:hAnsi="BRH Malayalam Extra" w:cs="BRH Malayalam Extra"/>
-                <w:sz w:val="40"/>
+                <w:sz w:val="36"/>
                 <w:szCs w:val="40"/>
                 <w:lang w:val="en-IN" w:eastAsia="en-IN"/>
               </w:rPr>
@@ -6836,7 +6784,7 @@
             <w:r>
               <w:rPr>
                 <w:rFonts w:ascii="BRH Malayalam Extra" w:eastAsia="Times New Roman" w:hAnsi="BRH Malayalam Extra" w:cs="BRH Malayalam Extra"/>
-                <w:sz w:val="40"/>
+                <w:sz w:val="36"/>
                 <w:szCs w:val="40"/>
                 <w:lang w:val="en-IN" w:eastAsia="en-IN"/>
               </w:rPr>
@@ -6846,16 +6794,16 @@
             <w:r>
               <w:rPr>
                 <w:rFonts w:ascii="BRH Malayalam Extra" w:eastAsia="Times New Roman" w:hAnsi="BRH Malayalam Extra" w:cs="BRH Malayalam Extra"/>
-                <w:sz w:val="34"/>
-                <w:szCs w:val="40"/>
-                <w:lang w:val="en-IN" w:eastAsia="en-IN"/>
-              </w:rPr>
-              <w:t>–</w:t>
-            </w:r>
-            <w:r>
-              <w:rPr>
-                <w:rFonts w:ascii="BRH Malayalam Extra" w:eastAsia="Times New Roman" w:hAnsi="BRH Malayalam Extra" w:cs="BRH Malayalam Extra"/>
-                <w:sz w:val="40"/>
+                <w:sz w:val="32"/>
+                <w:szCs w:val="40"/>
+                <w:lang w:val="en-IN" w:eastAsia="en-IN"/>
+              </w:rPr>
+              <w:t>–</w:t>
+            </w:r>
+            <w:r>
+              <w:rPr>
+                <w:rFonts w:ascii="BRH Malayalam Extra" w:eastAsia="Times New Roman" w:hAnsi="BRH Malayalam Extra" w:cs="BRH Malayalam Extra"/>
+                <w:sz w:val="36"/>
                 <w:szCs w:val="40"/>
                 <w:lang w:val="en-IN" w:eastAsia="en-IN"/>
               </w:rPr>
@@ -6864,16 +6812,16 @@
             <w:r>
               <w:rPr>
                 <w:rFonts w:ascii="BRH Malayalam Extra" w:eastAsia="Times New Roman" w:hAnsi="BRH Malayalam Extra" w:cs="BRH Malayalam Extra"/>
-                <w:sz w:val="34"/>
-                <w:szCs w:val="40"/>
-                <w:lang w:val="en-IN" w:eastAsia="en-IN"/>
-              </w:rPr>
-              <w:t>–</w:t>
-            </w:r>
-            <w:r>
-              <w:rPr>
-                <w:rFonts w:ascii="BRH Malayalam Extra" w:eastAsia="Times New Roman" w:hAnsi="BRH Malayalam Extra" w:cs="BRH Malayalam Extra"/>
-                <w:sz w:val="40"/>
+                <w:sz w:val="32"/>
+                <w:szCs w:val="40"/>
+                <w:lang w:val="en-IN" w:eastAsia="en-IN"/>
+              </w:rPr>
+              <w:t>–</w:t>
+            </w:r>
+            <w:r>
+              <w:rPr>
+                <w:rFonts w:ascii="BRH Malayalam Extra" w:eastAsia="Times New Roman" w:hAnsi="BRH Malayalam Extra" w:cs="BRH Malayalam Extra"/>
+                <w:sz w:val="36"/>
                 <w:szCs w:val="40"/>
                 <w:lang w:val="en-IN" w:eastAsia="en-IN"/>
               </w:rPr>
@@ -6883,7 +6831,7 @@
             <w:r>
               <w:rPr>
                 <w:rFonts w:ascii="BRH Malayalam Extra" w:eastAsia="Times New Roman" w:hAnsi="BRH Malayalam Extra" w:cs="BRH Malayalam Extra"/>
-                <w:sz w:val="40"/>
+                <w:sz w:val="36"/>
                 <w:szCs w:val="40"/>
                 <w:lang w:val="en-IN" w:eastAsia="en-IN"/>
               </w:rPr>
@@ -6893,7 +6841,7 @@
             <w:r>
               <w:rPr>
                 <w:rFonts w:ascii="BRH Malayalam Extra" w:eastAsia="Times New Roman" w:hAnsi="BRH Malayalam Extra" w:cs="BRH Malayalam Extra"/>
-                <w:sz w:val="40"/>
+                <w:sz w:val="36"/>
                 <w:szCs w:val="40"/>
                 <w:lang w:val="en-IN" w:eastAsia="en-IN"/>
               </w:rPr>
@@ -6903,7 +6851,7 @@
             <w:r>
               <w:rPr>
                 <w:rFonts w:ascii="BRH Malayalam Extra" w:eastAsia="Times New Roman" w:hAnsi="BRH Malayalam Extra" w:cs="BRH Malayalam Extra"/>
-                <w:sz w:val="40"/>
+                <w:sz w:val="36"/>
                 <w:szCs w:val="40"/>
                 <w:lang w:val="en-IN" w:eastAsia="en-IN"/>
               </w:rPr>
@@ -6913,7 +6861,7 @@
             <w:r>
               <w:rPr>
                 <w:rFonts w:ascii="BRH Malayalam Extra" w:eastAsia="Times New Roman" w:hAnsi="BRH Malayalam Extra" w:cs="BRH Malayalam Extra"/>
-                <w:sz w:val="40"/>
+                <w:sz w:val="36"/>
                 <w:szCs w:val="40"/>
                 <w:lang w:val="en-IN" w:eastAsia="en-IN"/>
               </w:rPr>
@@ -6937,15 +6885,15 @@
               <w:spacing w:before="0" w:line="240" w:lineRule="auto"/>
               <w:rPr>
                 <w:rFonts w:ascii="BRH Malayalam Extra" w:eastAsia="Times New Roman" w:hAnsi="BRH Malayalam Extra" w:cs="BRH Malayalam Extra"/>
-                <w:sz w:val="40"/>
-                <w:szCs w:val="40"/>
-                <w:lang w:val="en-IN" w:eastAsia="en-IN"/>
-              </w:rPr>
-            </w:pPr>
-            <w:r>
-              <w:rPr>
-                <w:rFonts w:ascii="BRH Malayalam Extra" w:eastAsia="Times New Roman" w:hAnsi="BRH Malayalam Extra" w:cs="BRH Malayalam Extra"/>
-                <w:sz w:val="40"/>
+                <w:sz w:val="36"/>
+                <w:szCs w:val="40"/>
+                <w:lang w:val="en-IN" w:eastAsia="en-IN"/>
+              </w:rPr>
+            </w:pPr>
+            <w:r>
+              <w:rPr>
+                <w:rFonts w:ascii="BRH Malayalam Extra" w:eastAsia="Times New Roman" w:hAnsi="BRH Malayalam Extra" w:cs="BRH Malayalam Extra"/>
+                <w:sz w:val="36"/>
                 <w:szCs w:val="40"/>
                 <w:lang w:val="en-IN" w:eastAsia="en-IN"/>
               </w:rPr>
@@ -6957,15 +6905,15 @@
               <w:spacing w:line="252" w:lineRule="auto"/>
               <w:rPr>
                 <w:rFonts w:ascii="BRH Malayalam Extra" w:eastAsia="Times New Roman" w:hAnsi="BRH Malayalam Extra" w:cs="BRH Malayalam Extra"/>
-                <w:sz w:val="40"/>
-                <w:szCs w:val="40"/>
-                <w:lang w:val="en-IN" w:eastAsia="en-IN"/>
-              </w:rPr>
-            </w:pPr>
-            <w:r>
-              <w:rPr>
-                <w:rFonts w:ascii="BRH Malayalam Extra" w:eastAsia="Times New Roman" w:hAnsi="BRH Malayalam Extra" w:cs="BRH Malayalam Extra"/>
-                <w:sz w:val="40"/>
+                <w:sz w:val="36"/>
+                <w:szCs w:val="40"/>
+                <w:lang w:val="en-IN" w:eastAsia="en-IN"/>
+              </w:rPr>
+            </w:pPr>
+            <w:r>
+              <w:rPr>
+                <w:rFonts w:ascii="BRH Malayalam Extra" w:eastAsia="Times New Roman" w:hAnsi="BRH Malayalam Extra" w:cs="BRH Malayalam Extra"/>
+                <w:sz w:val="36"/>
                 <w:szCs w:val="40"/>
                 <w:lang w:val="en-IN" w:eastAsia="en-IN"/>
               </w:rPr>
@@ -6974,17 +6922,17 @@
             <w:r>
               <w:rPr>
                 <w:rFonts w:ascii="BRH Malayalam Extra" w:eastAsia="Times New Roman" w:hAnsi="BRH Malayalam Extra" w:cs="BRH Malayalam Extra"/>
-                <w:sz w:val="34"/>
-                <w:szCs w:val="40"/>
-                <w:lang w:val="en-IN" w:eastAsia="en-IN"/>
-              </w:rPr>
-              <w:t>–</w:t>
-            </w:r>
-            <w:proofErr w:type="spellStart"/>
-            <w:r>
-              <w:rPr>
-                <w:rFonts w:ascii="BRH Malayalam Extra" w:eastAsia="Times New Roman" w:hAnsi="BRH Malayalam Extra" w:cs="BRH Malayalam Extra"/>
-                <w:sz w:val="40"/>
+                <w:sz w:val="32"/>
+                <w:szCs w:val="40"/>
+                <w:lang w:val="en-IN" w:eastAsia="en-IN"/>
+              </w:rPr>
+              <w:t>–</w:t>
+            </w:r>
+            <w:proofErr w:type="spellStart"/>
+            <w:r>
+              <w:rPr>
+                <w:rFonts w:ascii="BRH Malayalam Extra" w:eastAsia="Times New Roman" w:hAnsi="BRH Malayalam Extra" w:cs="BRH Malayalam Extra"/>
+                <w:sz w:val="36"/>
                 <w:szCs w:val="40"/>
                 <w:lang w:val="en-IN" w:eastAsia="en-IN"/>
               </w:rPr>
@@ -6994,17 +6942,17 @@
             <w:r>
               <w:rPr>
                 <w:rFonts w:ascii="BRH Malayalam Extra" w:eastAsia="Times New Roman" w:hAnsi="BRH Malayalam Extra" w:cs="BRH Malayalam Extra"/>
-                <w:sz w:val="34"/>
-                <w:szCs w:val="40"/>
-                <w:lang w:val="en-IN" w:eastAsia="en-IN"/>
-              </w:rPr>
-              <w:t>–</w:t>
-            </w:r>
-            <w:proofErr w:type="spellStart"/>
-            <w:r>
-              <w:rPr>
-                <w:rFonts w:ascii="BRH Malayalam Extra" w:eastAsia="Times New Roman" w:hAnsi="BRH Malayalam Extra" w:cs="BRH Malayalam Extra"/>
-                <w:sz w:val="40"/>
+                <w:sz w:val="32"/>
+                <w:szCs w:val="40"/>
+                <w:lang w:val="en-IN" w:eastAsia="en-IN"/>
+              </w:rPr>
+              <w:t>–</w:t>
+            </w:r>
+            <w:proofErr w:type="spellStart"/>
+            <w:r>
+              <w:rPr>
+                <w:rFonts w:ascii="BRH Malayalam Extra" w:eastAsia="Times New Roman" w:hAnsi="BRH Malayalam Extra" w:cs="BRH Malayalam Extra"/>
+                <w:sz w:val="36"/>
                 <w:szCs w:val="40"/>
                 <w:highlight w:val="green"/>
                 <w:lang w:val="en-IN" w:eastAsia="en-IN"/>
@@ -7015,16 +6963,16 @@
             <w:r>
               <w:rPr>
                 <w:rFonts w:ascii="BRH Malayalam Extra" w:eastAsia="Times New Roman" w:hAnsi="BRH Malayalam Extra" w:cs="BRH Malayalam Extra"/>
-                <w:sz w:val="34"/>
-                <w:szCs w:val="40"/>
-                <w:lang w:val="en-IN" w:eastAsia="en-IN"/>
-              </w:rPr>
-              <w:t>–</w:t>
-            </w:r>
-            <w:r>
-              <w:rPr>
-                <w:rFonts w:ascii="BRH Malayalam Extra" w:eastAsia="Times New Roman" w:hAnsi="BRH Malayalam Extra" w:cs="BRH Malayalam Extra"/>
-                <w:sz w:val="40"/>
+                <w:sz w:val="32"/>
+                <w:szCs w:val="40"/>
+                <w:lang w:val="en-IN" w:eastAsia="en-IN"/>
+              </w:rPr>
+              <w:t>–</w:t>
+            </w:r>
+            <w:r>
+              <w:rPr>
+                <w:rFonts w:ascii="BRH Malayalam Extra" w:eastAsia="Times New Roman" w:hAnsi="BRH Malayalam Extra" w:cs="BRH Malayalam Extra"/>
+                <w:sz w:val="36"/>
                 <w:szCs w:val="40"/>
                 <w:lang w:val="en-IN" w:eastAsia="en-IN"/>
               </w:rPr>
@@ -7033,16 +6981,16 @@
             <w:r>
               <w:rPr>
                 <w:rFonts w:ascii="BRH Malayalam Extra" w:eastAsia="Times New Roman" w:hAnsi="BRH Malayalam Extra" w:cs="BRH Malayalam Extra"/>
-                <w:sz w:val="34"/>
-                <w:szCs w:val="40"/>
-                <w:lang w:val="en-IN" w:eastAsia="en-IN"/>
-              </w:rPr>
-              <w:t>–</w:t>
-            </w:r>
-            <w:r>
-              <w:rPr>
-                <w:rFonts w:ascii="BRH Malayalam Extra" w:eastAsia="Times New Roman" w:hAnsi="BRH Malayalam Extra" w:cs="BRH Malayalam Extra"/>
-                <w:sz w:val="40"/>
+                <w:sz w:val="32"/>
+                <w:szCs w:val="40"/>
+                <w:lang w:val="en-IN" w:eastAsia="en-IN"/>
+              </w:rPr>
+              <w:t>–</w:t>
+            </w:r>
+            <w:r>
+              <w:rPr>
+                <w:rFonts w:ascii="BRH Malayalam Extra" w:eastAsia="Times New Roman" w:hAnsi="BRH Malayalam Extra" w:cs="BRH Malayalam Extra"/>
+                <w:sz w:val="36"/>
                 <w:szCs w:val="40"/>
                 <w:lang w:val="en-IN" w:eastAsia="en-IN"/>
               </w:rPr>
@@ -7052,7 +7000,7 @@
             <w:r>
               <w:rPr>
                 <w:rFonts w:ascii="BRH Malayalam Extra" w:eastAsia="Times New Roman" w:hAnsi="BRH Malayalam Extra" w:cs="BRH Malayalam Extra"/>
-                <w:sz w:val="40"/>
+                <w:sz w:val="36"/>
                 <w:szCs w:val="40"/>
                 <w:lang w:val="en-IN" w:eastAsia="en-IN"/>
               </w:rPr>
@@ -7062,7 +7010,7 @@
             <w:r>
               <w:rPr>
                 <w:rFonts w:ascii="BRH Malayalam Extra" w:eastAsia="Times New Roman" w:hAnsi="BRH Malayalam Extra" w:cs="BRH Malayalam Extra"/>
-                <w:sz w:val="40"/>
+                <w:sz w:val="36"/>
                 <w:szCs w:val="40"/>
                 <w:lang w:val="en-IN" w:eastAsia="en-IN"/>
               </w:rPr>
@@ -7082,7 +7030,7 @@
             <w:r>
               <w:rPr>
                 <w:rFonts w:ascii="BRH Malayalam Extra" w:eastAsia="Times New Roman" w:hAnsi="BRH Malayalam Extra" w:cs="BRH Malayalam Extra"/>
-                <w:sz w:val="40"/>
+                <w:sz w:val="36"/>
                 <w:szCs w:val="40"/>
                 <w:lang w:val="en-IN" w:eastAsia="en-IN"/>
               </w:rPr>
@@ -7092,16 +7040,16 @@
             <w:r>
               <w:rPr>
                 <w:rFonts w:ascii="BRH Malayalam Extra" w:eastAsia="Times New Roman" w:hAnsi="BRH Malayalam Extra" w:cs="BRH Malayalam Extra"/>
-                <w:sz w:val="34"/>
-                <w:szCs w:val="40"/>
-                <w:lang w:val="en-IN" w:eastAsia="en-IN"/>
-              </w:rPr>
-              <w:t>–</w:t>
-            </w:r>
-            <w:r>
-              <w:rPr>
-                <w:rFonts w:ascii="BRH Malayalam Extra" w:eastAsia="Times New Roman" w:hAnsi="BRH Malayalam Extra" w:cs="BRH Malayalam Extra"/>
-                <w:sz w:val="40"/>
+                <w:sz w:val="32"/>
+                <w:szCs w:val="40"/>
+                <w:lang w:val="en-IN" w:eastAsia="en-IN"/>
+              </w:rPr>
+              <w:t>–</w:t>
+            </w:r>
+            <w:r>
+              <w:rPr>
+                <w:rFonts w:ascii="BRH Malayalam Extra" w:eastAsia="Times New Roman" w:hAnsi="BRH Malayalam Extra" w:cs="BRH Malayalam Extra"/>
+                <w:sz w:val="36"/>
                 <w:szCs w:val="40"/>
                 <w:lang w:val="en-IN" w:eastAsia="en-IN"/>
               </w:rPr>
@@ -7110,16 +7058,16 @@
             <w:r>
               <w:rPr>
                 <w:rFonts w:ascii="BRH Malayalam Extra" w:eastAsia="Times New Roman" w:hAnsi="BRH Malayalam Extra" w:cs="BRH Malayalam Extra"/>
-                <w:sz w:val="34"/>
-                <w:szCs w:val="40"/>
-                <w:lang w:val="en-IN" w:eastAsia="en-IN"/>
-              </w:rPr>
-              <w:t>–</w:t>
-            </w:r>
-            <w:r>
-              <w:rPr>
-                <w:rFonts w:ascii="BRH Malayalam Extra" w:eastAsia="Times New Roman" w:hAnsi="BRH Malayalam Extra" w:cs="BRH Malayalam Extra"/>
-                <w:sz w:val="40"/>
+                <w:sz w:val="32"/>
+                <w:szCs w:val="40"/>
+                <w:lang w:val="en-IN" w:eastAsia="en-IN"/>
+              </w:rPr>
+              <w:t>–</w:t>
+            </w:r>
+            <w:r>
+              <w:rPr>
+                <w:rFonts w:ascii="BRH Malayalam Extra" w:eastAsia="Times New Roman" w:hAnsi="BRH Malayalam Extra" w:cs="BRH Malayalam Extra"/>
+                <w:sz w:val="36"/>
                 <w:szCs w:val="40"/>
                 <w:lang w:val="en-IN" w:eastAsia="en-IN"/>
               </w:rPr>
@@ -7129,7 +7077,7 @@
             <w:r>
               <w:rPr>
                 <w:rFonts w:ascii="BRH Malayalam Extra" w:eastAsia="Times New Roman" w:hAnsi="BRH Malayalam Extra" w:cs="BRH Malayalam Extra"/>
-                <w:sz w:val="40"/>
+                <w:sz w:val="36"/>
                 <w:szCs w:val="40"/>
                 <w:lang w:val="en-IN" w:eastAsia="en-IN"/>
               </w:rPr>
@@ -7139,7 +7087,7 @@
             <w:r>
               <w:rPr>
                 <w:rFonts w:ascii="BRH Malayalam Extra" w:eastAsia="Times New Roman" w:hAnsi="BRH Malayalam Extra" w:cs="BRH Malayalam Extra"/>
-                <w:sz w:val="40"/>
+                <w:sz w:val="36"/>
                 <w:szCs w:val="40"/>
                 <w:lang w:val="en-IN" w:eastAsia="en-IN"/>
               </w:rPr>
@@ -7149,7 +7097,7 @@
             <w:r>
               <w:rPr>
                 <w:rFonts w:ascii="BRH Malayalam Extra" w:eastAsia="Times New Roman" w:hAnsi="BRH Malayalam Extra" w:cs="BRH Malayalam Extra"/>
-                <w:sz w:val="40"/>
+                <w:sz w:val="36"/>
                 <w:szCs w:val="40"/>
                 <w:lang w:val="en-IN" w:eastAsia="en-IN"/>
               </w:rPr>
@@ -7159,7 +7107,7 @@
             <w:r>
               <w:rPr>
                 <w:rFonts w:ascii="BRH Malayalam Extra" w:eastAsia="Times New Roman" w:hAnsi="BRH Malayalam Extra" w:cs="BRH Malayalam Extra"/>
-                <w:sz w:val="40"/>
+                <w:sz w:val="36"/>
                 <w:szCs w:val="40"/>
                 <w:lang w:val="en-IN" w:eastAsia="en-IN"/>
               </w:rPr>
@@ -7203,6 +7151,7 @@
                 <w:szCs w:val="28"/>
                 <w:lang w:eastAsia="en-IN" w:bidi="ml-IN"/>
               </w:rPr>
+              <w:lastRenderedPageBreak/>
               <w:t>TS</w:t>
             </w:r>
             <w:r>
@@ -9466,7 +9415,6 @@
                 <w:szCs w:val="28"/>
                 <w:lang w:eastAsia="en-IN" w:bidi="ml-IN"/>
               </w:rPr>
-              <w:lastRenderedPageBreak/>
               <w:t>TS</w:t>
             </w:r>
             <w:r>
@@ -9818,6 +9766,7 @@
                 <w:szCs w:val="28"/>
                 <w:lang w:eastAsia="en-IN" w:bidi="ml-IN"/>
               </w:rPr>
+              <w:lastRenderedPageBreak/>
               <w:t>TS</w:t>
             </w:r>
             <w:r>
@@ -11111,10 +11060,22 @@
         </w:tc>
       </w:tr>
     </w:tbl>
-    <w:p/>
-    <w:p/>
-    <w:p/>
-    <w:p/>
+    <w:p>
+      <w:pPr>
+        <w:jc w:val="center"/>
+        <w:rPr>
+          <w:b/>
+          <w:sz w:val="28"/>
+        </w:rPr>
+      </w:pPr>
+      <w:r>
+        <w:rPr>
+          <w:b/>
+          <w:sz w:val="28"/>
+        </w:rPr>
+        <w:t>==============</w:t>
+      </w:r>
+    </w:p>
     <w:p/>
     <w:p>
       <w:pPr>
@@ -11366,7 +11327,6 @@
                 <w:sz w:val="32"/>
                 <w:szCs w:val="32"/>
               </w:rPr>
-              <w:lastRenderedPageBreak/>
               <w:t>Section, Paragraph</w:t>
             </w:r>
           </w:p>
@@ -11748,7 +11708,22 @@
         </w:tc>
       </w:tr>
     </w:tbl>
-    <w:p/>
+    <w:p>
+      <w:pPr>
+        <w:jc w:val="center"/>
+        <w:rPr>
+          <w:b/>
+          <w:sz w:val="28"/>
+        </w:rPr>
+      </w:pPr>
+      <w:r>
+        <w:rPr>
+          <w:b/>
+          <w:sz w:val="28"/>
+        </w:rPr>
+        <w:t>=================</w:t>
+      </w:r>
+    </w:p>
     <w:sectPr>
       <w:headerReference w:type="even" r:id="rId7"/>
       <w:headerReference w:type="default" r:id="rId8"/>
@@ -11908,7 +11883,7 @@
         <w:bCs/>
         <w:noProof/>
       </w:rPr>
-      <w:t>6</w:t>
+      <w:t>4</w:t>
     </w:r>
     <w:r>
       <w:rPr>
@@ -11951,7 +11926,7 @@
         <w:bCs/>
         <w:noProof/>
       </w:rPr>
-      <w:t>6</w:t>
+      <w:t>5</w:t>
     </w:r>
     <w:r>
       <w:rPr>
@@ -11976,6 +11951,7 @@
       <w:pBdr>
         <w:top w:val="single" w:sz="4" w:space="1" w:color="auto"/>
       </w:pBdr>
+      <w:jc w:val="right"/>
       <w:rPr>
         <w:b/>
         <w:bCs/>
@@ -12095,7 +12071,7 @@
         <w:bCs/>
         <w:noProof/>
       </w:rPr>
-      <w:t>1</w:t>
+      <w:t>3</w:t>
     </w:r>
     <w:r>
       <w:rPr>
@@ -12138,7 +12114,7 @@
         <w:bCs/>
         <w:noProof/>
       </w:rPr>
-      <w:t>6</w:t>
+      <w:t>5</w:t>
     </w:r>
     <w:r>
       <w:rPr>
@@ -13020,7 +12996,7 @@
 </file>
 
 <file path=customXml/itemProps1.xml><?xml version="1.0" encoding="utf-8"?>
-<ds:datastoreItem xmlns:ds="http://schemas.openxmlformats.org/officeDocument/2006/customXml" ds:itemID="{B5CE7536-3638-459D-BDA2-99683CDA105F}">
+<ds:datastoreItem xmlns:ds="http://schemas.openxmlformats.org/officeDocument/2006/customXml" ds:itemID="{6095920F-8389-4DA9-A5E4-CC9EE8375A2A}">
   <ds:schemaRefs>
     <ds:schemaRef ds:uri="http://schemas.openxmlformats.org/officeDocument/2006/bibliography"/>
   </ds:schemaRefs>

</xml_diff>